<commit_message>
Finished Studio Task 8.1
Finished Studio Task 8.1 by sending email with Sendgrid, still need to write up document
</commit_message>
<xml_diff>
--- a/Documents/Studio 7-8.docx
+++ b/Documents/Studio 7-8.docx
@@ -13,51 +13,29 @@
       <w:r>
         <w:rPr>
           <w:rFonts w:ascii="Arial" w:hAnsi="Arial" w:cs="Arial"/>
-          <w:color w:val="FF0000"/>
-        </w:rPr>
-        <w:t xml:space="preserve">[Template for </w:t>
+        </w:rPr>
+        <w:t xml:space="preserve">Studio </w:t>
       </w:r>
       <w:r>
         <w:rPr>
           <w:rFonts w:ascii="Arial" w:hAnsi="Arial" w:cs="Arial"/>
           <w:color w:val="FF0000"/>
         </w:rPr>
-        <w:t>Fortnightly</w:t>
+        <w:t>7</w:t>
       </w:r>
       <w:r>
         <w:rPr>
           <w:rFonts w:ascii="Arial" w:hAnsi="Arial" w:cs="Arial"/>
           <w:color w:val="FF0000"/>
         </w:rPr>
-        <w:t xml:space="preserve"> </w:t>
+        <w:t xml:space="preserve"> &amp; </w:t>
       </w:r>
       <w:r>
         <w:rPr>
           <w:rFonts w:ascii="Arial" w:hAnsi="Arial" w:cs="Arial"/>
           <w:color w:val="FF0000"/>
         </w:rPr>
-        <w:t>eFolio</w:t>
-      </w:r>
-      <w:r>
-        <w:rPr>
-          <w:rFonts w:ascii="Arial" w:hAnsi="Arial" w:cs="Arial"/>
-          <w:color w:val="FF0000"/>
-        </w:rPr>
-        <w:t xml:space="preserve"> </w:t>
-      </w:r>
-      <w:r>
-        <w:rPr>
-          <w:rFonts w:ascii="Arial" w:hAnsi="Arial" w:cs="Arial"/>
-          <w:color w:val="FF0000"/>
-        </w:rPr>
-        <w:t>s</w:t>
-      </w:r>
-      <w:r>
-        <w:rPr>
-          <w:rFonts w:ascii="Arial" w:hAnsi="Arial" w:cs="Arial"/>
-          <w:color w:val="FF0000"/>
-        </w:rPr>
-        <w:t>ubmission]</w:t>
+        <w:t>8</w:t>
       </w:r>
     </w:p>
     <w:p>
@@ -65,14 +43,6 @@
         <w:jc w:val="center"/>
         <w:rPr>
           <w:rFonts w:ascii="Arial" w:hAnsi="Arial" w:cs="Arial"/>
-        </w:rPr>
-      </w:pPr>
-    </w:p>
-    <w:p>
-      <w:pPr>
-        <w:jc w:val="center"/>
-        <w:rPr>
-          <w:rFonts w:ascii="Arial" w:hAnsi="Arial" w:cs="Arial"/>
           <w:color w:val="FF0000"/>
         </w:rPr>
       </w:pPr>
@@ -80,28 +50,14 @@
         <w:rPr>
           <w:rFonts w:ascii="Arial" w:hAnsi="Arial" w:cs="Arial"/>
         </w:rPr>
-        <w:t xml:space="preserve">Studio </w:t>
+        <w:t xml:space="preserve">Name and Student Id: </w:t>
       </w:r>
       <w:r>
         <w:rPr>
           <w:rFonts w:ascii="Arial" w:hAnsi="Arial" w:cs="Arial"/>
           <w:color w:val="FF0000"/>
         </w:rPr>
-        <w:t>{Specify Studio #</w:t>
-      </w:r>
-      <w:r>
-        <w:rPr>
-          <w:rFonts w:ascii="Arial" w:hAnsi="Arial" w:cs="Arial"/>
-          <w:color w:val="FF0000"/>
-        </w:rPr>
-        <w:t xml:space="preserve"> 1 &amp; 2</w:t>
-      </w:r>
-      <w:r>
-        <w:rPr>
-          <w:rFonts w:ascii="Arial" w:hAnsi="Arial" w:cs="Arial"/>
-          <w:color w:val="FF0000"/>
-        </w:rPr>
-        <w:t>}</w:t>
+        <w:t>Nicolas Pallant 28785959</w:t>
       </w:r>
     </w:p>
     <w:p>
@@ -112,31 +68,9 @@
           <w:color w:val="FF0000"/>
         </w:rPr>
       </w:pPr>
-      <w:r>
-        <w:rPr>
-          <w:rFonts w:ascii="Arial" w:hAnsi="Arial" w:cs="Arial"/>
-        </w:rPr>
-        <w:t xml:space="preserve">Name and Student Id: </w:t>
-      </w:r>
-      <w:r>
-        <w:rPr>
-          <w:rFonts w:ascii="Arial" w:hAnsi="Arial" w:cs="Arial"/>
-          <w:color w:val="FF0000"/>
-        </w:rPr>
-        <w:t>{Use multiple names and Ids for group work}</w:t>
-      </w:r>
     </w:p>
     <w:p>
       <w:pPr>
-        <w:jc w:val="center"/>
-        <w:rPr>
-          <w:rFonts w:ascii="Arial" w:hAnsi="Arial" w:cs="Arial"/>
-          <w:color w:val="FF0000"/>
-        </w:rPr>
-      </w:pPr>
-    </w:p>
-    <w:p>
-      <w:pPr>
         <w:rPr>
           <w:rFonts w:ascii="Arial" w:hAnsi="Arial" w:cs="Arial"/>
         </w:rPr>
@@ -145,42 +79,7 @@
         <w:rPr>
           <w:rFonts w:ascii="Arial" w:hAnsi="Arial" w:cs="Arial"/>
         </w:rPr>
-        <w:t xml:space="preserve">Self-Evaluation </w:t>
-      </w:r>
-      <w:r>
-        <w:rPr>
-          <w:rFonts w:ascii="Arial" w:hAnsi="Arial" w:cs="Arial"/>
-          <w:color w:val="FF0000"/>
-        </w:rPr>
-        <w:t xml:space="preserve">{To be </w:t>
-      </w:r>
-      <w:r>
-        <w:rPr>
-          <w:rFonts w:ascii="Arial" w:hAnsi="Arial" w:cs="Arial"/>
-          <w:color w:val="FF0000"/>
-        </w:rPr>
-        <w:t>highlighted</w:t>
-      </w:r>
-      <w:r>
-        <w:rPr>
-          <w:rFonts w:ascii="Arial" w:hAnsi="Arial" w:cs="Arial"/>
-          <w:color w:val="FF0000"/>
-        </w:rPr>
-        <w:t xml:space="preserve"> by </w:t>
-      </w:r>
-      <w:r>
-        <w:rPr>
-          <w:rFonts w:ascii="Arial" w:hAnsi="Arial" w:cs="Arial"/>
-          <w:color w:val="FF0000"/>
-        </w:rPr>
-        <w:t>Student only</w:t>
-      </w:r>
-      <w:r>
-        <w:rPr>
-          <w:rFonts w:ascii="Arial" w:hAnsi="Arial" w:cs="Arial"/>
-          <w:color w:val="FF0000"/>
-        </w:rPr>
-        <w:t>}</w:t>
+        <w:t>Self-Evaluation</w:t>
       </w:r>
       <w:r>
         <w:rPr>
@@ -318,12 +217,14 @@
               <w:rPr>
                 <w:rFonts w:ascii="Arial" w:hAnsi="Arial" w:cs="Arial"/>
                 <w:color w:val="00B050"/>
+                <w:highlight w:val="yellow"/>
               </w:rPr>
             </w:pPr>
             <w:r>
               <w:rPr>
                 <w:rFonts w:ascii="Arial" w:hAnsi="Arial" w:cs="Arial"/>
                 <w:color w:val="00B050"/>
+                <w:highlight w:val="yellow"/>
               </w:rPr>
               <w:t xml:space="preserve">High Distinction </w:t>
             </w:r>
@@ -363,7 +264,7 @@
           <w:rFonts w:ascii="Arial" w:hAnsi="Arial" w:cs="Arial"/>
           <w:color w:val="FF0000"/>
         </w:rPr>
-        <w:t>{X</w:t>
+        <w:t>7</w:t>
       </w:r>
       <w:r>
         <w:rPr>
@@ -378,13 +279,6 @@
           <w:color w:val="FF0000"/>
         </w:rPr>
         <w:t>1</w:t>
-      </w:r>
-      <w:r>
-        <w:rPr>
-          <w:rFonts w:ascii="Arial" w:hAnsi="Arial" w:cs="Arial"/>
-          <w:color w:val="FF0000"/>
-        </w:rPr>
-        <w:t>}</w:t>
       </w:r>
       <w:r>
         <w:rPr>
@@ -404,139 +298,79 @@
       <w:pPr>
         <w:rPr>
           <w:rFonts w:ascii="Arial" w:hAnsi="Arial" w:cs="Arial"/>
-          <w:color w:val="FF0000"/>
         </w:rPr>
       </w:pPr>
       <w:r>
         <w:rPr>
           <w:rFonts w:ascii="Arial" w:hAnsi="Arial" w:cs="Arial"/>
-          <w:color w:val="FF0000"/>
-        </w:rPr>
-        <w:t>{</w:t>
-      </w:r>
-      <w:r>
-        <w:rPr>
-          <w:rFonts w:ascii="Arial" w:hAnsi="Arial" w:cs="Arial"/>
-          <w:color w:val="FF0000"/>
-        </w:rPr>
-        <w:t>Answers</w:t>
-      </w:r>
-      <w:r>
-        <w:rPr>
-          <w:rFonts w:ascii="Arial" w:hAnsi="Arial" w:cs="Arial"/>
-          <w:color w:val="FF0000"/>
-        </w:rPr>
-        <w:t>}</w:t>
+        </w:rPr>
+        <w:t>Group Members</w:t>
       </w:r>
     </w:p>
     <w:p>
       <w:pPr>
-        <w:rPr>
-          <w:rFonts w:ascii="Arial" w:hAnsi="Arial" w:cs="Arial"/>
-        </w:rPr>
-      </w:pPr>
-    </w:p>
-    <w:p>
-      <w:pPr>
-        <w:rPr>
-          <w:rFonts w:ascii="Arial" w:hAnsi="Arial" w:cs="Arial"/>
-          <w:color w:val="FF0000"/>
+        <w:pStyle w:val="ListParagraph"/>
+        <w:numPr>
+          <w:ilvl w:val="0"/>
+          <w:numId w:val="36"/>
+        </w:numPr>
+        <w:rPr>
+          <w:rFonts w:ascii="Arial" w:hAnsi="Arial" w:cs="Arial"/>
         </w:rPr>
       </w:pPr>
       <w:r>
         <w:rPr>
           <w:rFonts w:ascii="Arial" w:hAnsi="Arial" w:cs="Arial"/>
-          <w:color w:val="FF0000"/>
-        </w:rPr>
-        <w:t>{</w:t>
-      </w:r>
-      <w:r>
-        <w:rPr>
-          <w:rFonts w:ascii="Arial" w:hAnsi="Arial" w:cs="Arial"/>
-          <w:color w:val="FF0000"/>
-        </w:rPr>
-        <w:t>Screenshots</w:t>
-      </w:r>
-      <w:r>
-        <w:rPr>
-          <w:rFonts w:ascii="Arial" w:hAnsi="Arial" w:cs="Arial"/>
-          <w:color w:val="FF0000"/>
-        </w:rPr>
-        <w:t>}</w:t>
+        </w:rPr>
+        <w:t>Nicolas Pallant 28785959</w:t>
       </w:r>
     </w:p>
     <w:p>
       <w:pPr>
-        <w:rPr>
-          <w:rFonts w:ascii="Arial" w:hAnsi="Arial" w:cs="Arial"/>
-          <w:color w:val="FF0000"/>
-        </w:rPr>
-      </w:pPr>
-    </w:p>
-    <w:p>
-      <w:pPr>
-        <w:rPr>
-          <w:rFonts w:ascii="Arial" w:hAnsi="Arial" w:cs="Arial"/>
-          <w:color w:val="FF0000"/>
+        <w:pStyle w:val="ListParagraph"/>
+        <w:numPr>
+          <w:ilvl w:val="0"/>
+          <w:numId w:val="36"/>
+        </w:numPr>
+        <w:rPr>
+          <w:rFonts w:ascii="Arial" w:hAnsi="Arial" w:cs="Arial"/>
         </w:rPr>
       </w:pPr>
       <w:r>
         <w:rPr>
           <w:rFonts w:ascii="Arial" w:hAnsi="Arial" w:cs="Arial"/>
-          <w:color w:val="FF0000"/>
-        </w:rPr>
-        <w:t>{</w:t>
+        </w:rPr>
+        <w:t xml:space="preserve">Xi Chen </w:t>
       </w:r>
       <w:r>
         <w:rPr>
           <w:rFonts w:ascii="Arial" w:hAnsi="Arial" w:cs="Arial"/>
-          <w:color w:val="FF0000"/>
-        </w:rPr>
-        <w:t>Link to code repository</w:t>
-      </w:r>
-      <w:r>
-        <w:rPr>
-          <w:rFonts w:ascii="Arial" w:hAnsi="Arial" w:cs="Arial"/>
-          <w:color w:val="FF0000"/>
-        </w:rPr>
-        <w:t>}</w:t>
+        </w:rPr>
+        <w:t>31307124</w:t>
       </w:r>
     </w:p>
     <w:p>
       <w:pPr>
-        <w:rPr>
-          <w:rFonts w:ascii="Arial" w:hAnsi="Arial" w:cs="Arial"/>
-          <w:color w:val="FF0000"/>
-        </w:rPr>
-      </w:pPr>
-    </w:p>
-    <w:p>
-      <w:pPr>
-        <w:rPr>
-          <w:rFonts w:ascii="Arial" w:hAnsi="Arial" w:cs="Arial"/>
-          <w:color w:val="FF0000"/>
+        <w:pStyle w:val="ListParagraph"/>
+        <w:numPr>
+          <w:ilvl w:val="0"/>
+          <w:numId w:val="36"/>
+        </w:numPr>
+        <w:rPr>
+          <w:rFonts w:ascii="Arial" w:hAnsi="Arial" w:cs="Arial"/>
         </w:rPr>
       </w:pPr>
       <w:r>
         <w:rPr>
           <w:rFonts w:ascii="Arial" w:hAnsi="Arial" w:cs="Arial"/>
-          <w:color w:val="FF0000"/>
-        </w:rPr>
-        <w:t>{</w:t>
+        </w:rPr>
+        <w:t xml:space="preserve">Nisha Devi </w:t>
       </w:r>
       <w:r>
         <w:rPr>
           <w:rFonts w:ascii="Arial" w:hAnsi="Arial" w:cs="Arial"/>
-          <w:color w:val="FF0000"/>
-        </w:rPr>
-        <w:t>References</w:t>
-      </w:r>
-      <w:r>
-        <w:rPr>
-          <w:rFonts w:ascii="Arial" w:hAnsi="Arial" w:cs="Arial"/>
-          <w:color w:val="FF0000"/>
-        </w:rPr>
-        <w:t>}</w:t>
+        </w:rPr>
+        <w:t>32726368</w:t>
       </w:r>
     </w:p>
     <w:p>
@@ -546,34 +380,199 @@
           <w:color w:val="FF0000"/>
         </w:rPr>
       </w:pPr>
-    </w:p>
-    <w:p>
-      <w:pPr>
-        <w:rPr>
-          <w:rFonts w:ascii="Arial" w:hAnsi="Arial" w:cs="Arial"/>
+      <w:r>
+        <w:rPr>
+          <w:rFonts w:ascii="Arial" w:hAnsi="Arial" w:cs="Arial"/>
+          <w:noProof/>
           <w:color w:val="FF0000"/>
         </w:rPr>
-      </w:pPr>
-      <w:r>
-        <w:rPr>
-          <w:rFonts w:ascii="Arial" w:hAnsi="Arial" w:cs="Arial"/>
-          <w:color w:val="FF0000"/>
-        </w:rPr>
-        <w:t>{</w:t>
+        <w:lastRenderedPageBreak/>
+        <w:drawing>
+          <wp:inline distT="0" distB="0" distL="0" distR="0" wp14:anchorId="1685C84F" wp14:editId="2BE9FC7C">
+            <wp:extent cx="6120130" cy="3442335"/>
+            <wp:effectExtent l="0" t="0" r="0" b="5715"/>
+            <wp:docPr id="6" name="Picture 6" descr="Logo, company name&#10;&#10;Description automatically generated"/>
+            <wp:cNvGraphicFramePr>
+              <a:graphicFrameLocks xmlns:a="http://schemas.openxmlformats.org/drawingml/2006/main" noChangeAspect="1"/>
+            </wp:cNvGraphicFramePr>
+            <a:graphic xmlns:a="http://schemas.openxmlformats.org/drawingml/2006/main">
+              <a:graphicData uri="http://schemas.openxmlformats.org/drawingml/2006/picture">
+                <pic:pic xmlns:pic="http://schemas.openxmlformats.org/drawingml/2006/picture">
+                  <pic:nvPicPr>
+                    <pic:cNvPr id="6" name="Picture 6" descr="Logo, company name&#10;&#10;Description automatically generated"/>
+                    <pic:cNvPicPr/>
+                  </pic:nvPicPr>
+                  <pic:blipFill>
+                    <a:blip r:embed="rId8">
+                      <a:extLst>
+                        <a:ext uri="{28A0092B-C50C-407E-A947-70E740481C1C}">
+                          <a14:useLocalDpi xmlns:a14="http://schemas.microsoft.com/office/drawing/2010/main" val="0"/>
+                        </a:ext>
+                      </a:extLst>
+                    </a:blip>
+                    <a:stretch>
+                      <a:fillRect/>
+                    </a:stretch>
+                  </pic:blipFill>
+                  <pic:spPr>
+                    <a:xfrm>
+                      <a:off x="0" y="0"/>
+                      <a:ext cx="6120130" cy="3442335"/>
+                    </a:xfrm>
+                    <a:prstGeom prst="rect">
+                      <a:avLst/>
+                    </a:prstGeom>
+                  </pic:spPr>
+                </pic:pic>
+              </a:graphicData>
+            </a:graphic>
+          </wp:inline>
+        </w:drawing>
       </w:r>
       <w:r>
         <w:rPr>
           <w:rFonts w:ascii="Arial" w:hAnsi="Arial" w:cs="Arial"/>
+          <w:noProof/>
           <w:color w:val="FF0000"/>
         </w:rPr>
-        <w:t>URLs</w:t>
+        <w:drawing>
+          <wp:inline distT="0" distB="0" distL="0" distR="0" wp14:anchorId="519DA1D0" wp14:editId="5C7D15F9">
+            <wp:extent cx="6120130" cy="3442335"/>
+            <wp:effectExtent l="0" t="0" r="0" b="5715"/>
+            <wp:docPr id="7" name="Picture 7"/>
+            <wp:cNvGraphicFramePr>
+              <a:graphicFrameLocks xmlns:a="http://schemas.openxmlformats.org/drawingml/2006/main" noChangeAspect="1"/>
+            </wp:cNvGraphicFramePr>
+            <a:graphic xmlns:a="http://schemas.openxmlformats.org/drawingml/2006/main">
+              <a:graphicData uri="http://schemas.openxmlformats.org/drawingml/2006/picture">
+                <pic:pic xmlns:pic="http://schemas.openxmlformats.org/drawingml/2006/picture">
+                  <pic:nvPicPr>
+                    <pic:cNvPr id="7" name="Picture 7"/>
+                    <pic:cNvPicPr/>
+                  </pic:nvPicPr>
+                  <pic:blipFill>
+                    <a:blip r:embed="rId9">
+                      <a:extLst>
+                        <a:ext uri="{28A0092B-C50C-407E-A947-70E740481C1C}">
+                          <a14:useLocalDpi xmlns:a14="http://schemas.microsoft.com/office/drawing/2010/main" val="0"/>
+                        </a:ext>
+                      </a:extLst>
+                    </a:blip>
+                    <a:stretch>
+                      <a:fillRect/>
+                    </a:stretch>
+                  </pic:blipFill>
+                  <pic:spPr>
+                    <a:xfrm>
+                      <a:off x="0" y="0"/>
+                      <a:ext cx="6120130" cy="3442335"/>
+                    </a:xfrm>
+                    <a:prstGeom prst="rect">
+                      <a:avLst/>
+                    </a:prstGeom>
+                  </pic:spPr>
+                </pic:pic>
+              </a:graphicData>
+            </a:graphic>
+          </wp:inline>
+        </w:drawing>
       </w:r>
       <w:r>
         <w:rPr>
           <w:rFonts w:ascii="Arial" w:hAnsi="Arial" w:cs="Arial"/>
+          <w:noProof/>
           <w:color w:val="FF0000"/>
         </w:rPr>
-        <w:t>}</w:t>
+        <w:lastRenderedPageBreak/>
+        <w:drawing>
+          <wp:inline distT="0" distB="0" distL="0" distR="0" wp14:anchorId="5650D6AB" wp14:editId="1309F457">
+            <wp:extent cx="6120130" cy="3442335"/>
+            <wp:effectExtent l="0" t="0" r="0" b="5715"/>
+            <wp:docPr id="8" name="Picture 8" descr="Text, letter&#10;&#10;Description automatically generated"/>
+            <wp:cNvGraphicFramePr>
+              <a:graphicFrameLocks xmlns:a="http://schemas.openxmlformats.org/drawingml/2006/main" noChangeAspect="1"/>
+            </wp:cNvGraphicFramePr>
+            <a:graphic xmlns:a="http://schemas.openxmlformats.org/drawingml/2006/main">
+              <a:graphicData uri="http://schemas.openxmlformats.org/drawingml/2006/picture">
+                <pic:pic xmlns:pic="http://schemas.openxmlformats.org/drawingml/2006/picture">
+                  <pic:nvPicPr>
+                    <pic:cNvPr id="8" name="Picture 8" descr="Text, letter&#10;&#10;Description automatically generated"/>
+                    <pic:cNvPicPr/>
+                  </pic:nvPicPr>
+                  <pic:blipFill>
+                    <a:blip r:embed="rId10">
+                      <a:extLst>
+                        <a:ext uri="{28A0092B-C50C-407E-A947-70E740481C1C}">
+                          <a14:useLocalDpi xmlns:a14="http://schemas.microsoft.com/office/drawing/2010/main" val="0"/>
+                        </a:ext>
+                      </a:extLst>
+                    </a:blip>
+                    <a:stretch>
+                      <a:fillRect/>
+                    </a:stretch>
+                  </pic:blipFill>
+                  <pic:spPr>
+                    <a:xfrm>
+                      <a:off x="0" y="0"/>
+                      <a:ext cx="6120130" cy="3442335"/>
+                    </a:xfrm>
+                    <a:prstGeom prst="rect">
+                      <a:avLst/>
+                    </a:prstGeom>
+                  </pic:spPr>
+                </pic:pic>
+              </a:graphicData>
+            </a:graphic>
+          </wp:inline>
+        </w:drawing>
+      </w:r>
+      <w:r>
+        <w:rPr>
+          <w:rFonts w:ascii="Arial" w:hAnsi="Arial" w:cs="Arial"/>
+          <w:noProof/>
+          <w:color w:val="FF0000"/>
+        </w:rPr>
+        <w:drawing>
+          <wp:inline distT="0" distB="0" distL="0" distR="0" wp14:anchorId="3BE249BC" wp14:editId="38B3451E">
+            <wp:extent cx="6120130" cy="3442335"/>
+            <wp:effectExtent l="0" t="0" r="0" b="5715"/>
+            <wp:docPr id="9" name="Picture 9" descr="Graphical user interface, text, application&#10;&#10;Description automatically generated"/>
+            <wp:cNvGraphicFramePr>
+              <a:graphicFrameLocks xmlns:a="http://schemas.openxmlformats.org/drawingml/2006/main" noChangeAspect="1"/>
+            </wp:cNvGraphicFramePr>
+            <a:graphic xmlns:a="http://schemas.openxmlformats.org/drawingml/2006/main">
+              <a:graphicData uri="http://schemas.openxmlformats.org/drawingml/2006/picture">
+                <pic:pic xmlns:pic="http://schemas.openxmlformats.org/drawingml/2006/picture">
+                  <pic:nvPicPr>
+                    <pic:cNvPr id="9" name="Picture 9" descr="Graphical user interface, text, application&#10;&#10;Description automatically generated"/>
+                    <pic:cNvPicPr/>
+                  </pic:nvPicPr>
+                  <pic:blipFill>
+                    <a:blip r:embed="rId11">
+                      <a:extLst>
+                        <a:ext uri="{28A0092B-C50C-407E-A947-70E740481C1C}">
+                          <a14:useLocalDpi xmlns:a14="http://schemas.microsoft.com/office/drawing/2010/main" val="0"/>
+                        </a:ext>
+                      </a:extLst>
+                    </a:blip>
+                    <a:stretch>
+                      <a:fillRect/>
+                    </a:stretch>
+                  </pic:blipFill>
+                  <pic:spPr>
+                    <a:xfrm>
+                      <a:off x="0" y="0"/>
+                      <a:ext cx="6120130" cy="3442335"/>
+                    </a:xfrm>
+                    <a:prstGeom prst="rect">
+                      <a:avLst/>
+                    </a:prstGeom>
+                  </pic:spPr>
+                </pic:pic>
+              </a:graphicData>
+            </a:graphic>
+          </wp:inline>
+        </w:drawing>
       </w:r>
     </w:p>
     <w:p>
@@ -591,64 +590,26 @@
           <w:color w:val="FF0000"/>
         </w:rPr>
       </w:pPr>
-    </w:p>
-    <w:p>
-      <w:pPr>
-        <w:rPr>
-          <w:rFonts w:ascii="Arial" w:hAnsi="Arial" w:cs="Arial"/>
-        </w:rPr>
-      </w:pPr>
-    </w:p>
-    <w:p>
-      <w:pPr>
-        <w:rPr>
-          <w:rFonts w:ascii="Arial" w:hAnsi="Arial" w:cs="Arial"/>
-        </w:rPr>
-      </w:pPr>
+      <w:proofErr w:type="spellStart"/>
       <w:r>
         <w:rPr>
           <w:rFonts w:ascii="Arial" w:hAnsi="Arial" w:cs="Arial"/>
-        </w:rPr>
-        <w:t xml:space="preserve">Task </w:t>
+          <w:color w:val="FF0000"/>
+        </w:rPr>
+        <w:t xml:space="preserve">Self </w:t>
       </w:r>
       <w:r>
         <w:rPr>
           <w:rFonts w:ascii="Arial" w:hAnsi="Arial" w:cs="Arial"/>
           <w:color w:val="FF0000"/>
         </w:rPr>
-        <w:t>{</w:t>
+        <w:t>Reflection</w:t>
       </w:r>
+      <w:proofErr w:type="spellEnd"/>
       <w:r>
         <w:rPr>
           <w:rFonts w:ascii="Arial" w:hAnsi="Arial" w:cs="Arial"/>
           <w:color w:val="FF0000"/>
-        </w:rPr>
-        <w:t>7</w:t>
-      </w:r>
-      <w:r>
-        <w:rPr>
-          <w:rFonts w:ascii="Arial" w:hAnsi="Arial" w:cs="Arial"/>
-          <w:color w:val="FF0000"/>
-        </w:rPr>
-        <w:t>.</w:t>
-      </w:r>
-      <w:r>
-        <w:rPr>
-          <w:rFonts w:ascii="Arial" w:hAnsi="Arial" w:cs="Arial"/>
-          <w:color w:val="FF0000"/>
-        </w:rPr>
-        <w:t>2</w:t>
-      </w:r>
-      <w:r>
-        <w:rPr>
-          <w:rFonts w:ascii="Arial" w:hAnsi="Arial" w:cs="Arial"/>
-          <w:color w:val="FF0000"/>
-        </w:rPr>
-        <w:t>}</w:t>
-      </w:r>
-      <w:r>
-        <w:rPr>
-          <w:rFonts w:ascii="Arial" w:hAnsi="Arial" w:cs="Arial"/>
         </w:rPr>
         <w:t>:</w:t>
       </w:r>
@@ -657,6 +618,7 @@
       <w:pPr>
         <w:rPr>
           <w:rFonts w:ascii="Arial" w:hAnsi="Arial" w:cs="Arial"/>
+          <w:color w:val="FF0000"/>
         </w:rPr>
       </w:pPr>
     </w:p>
@@ -666,10 +628,80 @@
           <w:rFonts w:ascii="Arial" w:hAnsi="Arial" w:cs="Arial"/>
         </w:rPr>
       </w:pPr>
+    </w:p>
+    <w:p>
+      <w:pPr>
+        <w:rPr>
+          <w:rFonts w:ascii="Arial" w:hAnsi="Arial" w:cs="Arial"/>
+        </w:rPr>
+      </w:pPr>
       <w:r>
         <w:rPr>
           <w:rFonts w:ascii="Arial" w:hAnsi="Arial" w:cs="Arial"/>
         </w:rPr>
+        <w:t xml:space="preserve">Task </w:t>
+      </w:r>
+      <w:r>
+        <w:rPr>
+          <w:rFonts w:ascii="Arial" w:hAnsi="Arial" w:cs="Arial"/>
+          <w:color w:val="FF0000"/>
+        </w:rPr>
+        <w:t>{</w:t>
+      </w:r>
+      <w:r>
+        <w:rPr>
+          <w:rFonts w:ascii="Arial" w:hAnsi="Arial" w:cs="Arial"/>
+          <w:color w:val="FF0000"/>
+        </w:rPr>
+        <w:t>7</w:t>
+      </w:r>
+      <w:r>
+        <w:rPr>
+          <w:rFonts w:ascii="Arial" w:hAnsi="Arial" w:cs="Arial"/>
+          <w:color w:val="FF0000"/>
+        </w:rPr>
+        <w:t>.</w:t>
+      </w:r>
+      <w:r>
+        <w:rPr>
+          <w:rFonts w:ascii="Arial" w:hAnsi="Arial" w:cs="Arial"/>
+          <w:color w:val="FF0000"/>
+        </w:rPr>
+        <w:t>2</w:t>
+      </w:r>
+      <w:r>
+        <w:rPr>
+          <w:rFonts w:ascii="Arial" w:hAnsi="Arial" w:cs="Arial"/>
+          <w:color w:val="FF0000"/>
+        </w:rPr>
+        <w:t>}</w:t>
+      </w:r>
+      <w:r>
+        <w:rPr>
+          <w:rFonts w:ascii="Arial" w:hAnsi="Arial" w:cs="Arial"/>
+        </w:rPr>
+        <w:t>:</w:t>
+      </w:r>
+    </w:p>
+    <w:p>
+      <w:pPr>
+        <w:rPr>
+          <w:rFonts w:ascii="Arial" w:hAnsi="Arial" w:cs="Arial"/>
+        </w:rPr>
+      </w:pPr>
+    </w:p>
+    <w:p>
+      <w:pPr>
+        <w:rPr>
+          <w:rFonts w:ascii="Arial" w:hAnsi="Arial" w:cs="Arial"/>
+        </w:rPr>
+      </w:pPr>
+      <w:r>
+        <w:rPr>
+          <w:rFonts w:ascii="Arial" w:hAnsi="Arial" w:cs="Arial"/>
+          <w:noProof/>
+        </w:rPr>
+        <w:lastRenderedPageBreak/>
         <w:drawing>
           <wp:inline distT="0" distB="0" distL="0" distR="0" wp14:anchorId="55E115D9" wp14:editId="4A4A5AE2">
             <wp:extent cx="6120130" cy="4010025"/>
@@ -686,7 +718,7 @@
                     <pic:cNvPicPr/>
                   </pic:nvPicPr>
                   <pic:blipFill>
-                    <a:blip r:embed="rId8"/>
+                    <a:blip r:embed="rId12"/>
                     <a:stretch>
                       <a:fillRect/>
                     </a:stretch>
@@ -716,8 +748,8 @@
       <w:r>
         <w:rPr>
           <w:rFonts w:ascii="Arial" w:hAnsi="Arial" w:cs="Arial"/>
-        </w:rPr>
-        <w:lastRenderedPageBreak/>
+          <w:noProof/>
+        </w:rPr>
         <w:drawing>
           <wp:inline distT="0" distB="0" distL="0" distR="0" wp14:anchorId="47D358B2" wp14:editId="3FAED391">
             <wp:extent cx="6120130" cy="1628775"/>
@@ -734,7 +766,7 @@
                     <pic:cNvPicPr/>
                   </pic:nvPicPr>
                   <pic:blipFill>
-                    <a:blip r:embed="rId9"/>
+                    <a:blip r:embed="rId13"/>
                     <a:stretch>
                       <a:fillRect/>
                     </a:stretch>
@@ -764,6 +796,7 @@
       <w:r>
         <w:rPr>
           <w:rFonts w:ascii="Arial" w:hAnsi="Arial" w:cs="Arial"/>
+          <w:noProof/>
         </w:rPr>
         <w:drawing>
           <wp:inline distT="0" distB="0" distL="0" distR="0" wp14:anchorId="0052DFB8" wp14:editId="346F308E">
@@ -781,7 +814,7 @@
                     <pic:cNvPicPr/>
                   </pic:nvPicPr>
                   <pic:blipFill>
-                    <a:blip r:embed="rId10"/>
+                    <a:blip r:embed="rId14"/>
                     <a:stretch>
                       <a:fillRect/>
                     </a:stretch>
@@ -821,34 +854,13 @@
           <w:rFonts w:ascii="Arial" w:hAnsi="Arial" w:cs="Arial"/>
           <w:color w:val="FF0000"/>
         </w:rPr>
-        <w:t>{</w:t>
-      </w:r>
-      <w:r>
-        <w:rPr>
-          <w:rFonts w:ascii="Arial" w:hAnsi="Arial" w:cs="Arial"/>
-          <w:color w:val="FF0000"/>
-        </w:rPr>
-        <w:t>Answers</w:t>
-      </w:r>
-      <w:r>
-        <w:rPr>
-          <w:rFonts w:ascii="Arial" w:hAnsi="Arial" w:cs="Arial"/>
-          <w:color w:val="FF0000"/>
-        </w:rPr>
-        <w:t>}</w:t>
+        <w:t xml:space="preserve">Git Repository: </w:t>
       </w:r>
     </w:p>
     <w:p>
       <w:pPr>
         <w:rPr>
           <w:rFonts w:ascii="Arial" w:hAnsi="Arial" w:cs="Arial"/>
-        </w:rPr>
-      </w:pPr>
-    </w:p>
-    <w:p>
-      <w:pPr>
-        <w:rPr>
-          <w:rFonts w:ascii="Arial" w:hAnsi="Arial" w:cs="Arial"/>
           <w:color w:val="FF0000"/>
         </w:rPr>
       </w:pPr>
@@ -857,28 +869,13 @@
           <w:rFonts w:ascii="Arial" w:hAnsi="Arial" w:cs="Arial"/>
           <w:color w:val="FF0000"/>
         </w:rPr>
-        <w:t>{</w:t>
-      </w:r>
-      <w:r>
-        <w:rPr>
-          <w:rFonts w:ascii="Arial" w:hAnsi="Arial" w:cs="Arial"/>
-          <w:color w:val="FF0000"/>
-        </w:rPr>
-        <w:t>Screenshots</w:t>
-      </w:r>
-      <w:r>
-        <w:rPr>
-          <w:rFonts w:ascii="Arial" w:hAnsi="Arial" w:cs="Arial"/>
-          <w:color w:val="FF0000"/>
-        </w:rPr>
-        <w:t>}</w:t>
+        <w:t>https://github.com/Ryukawastaken/FIT5032-Internet-Apps-Dev</w:t>
       </w:r>
     </w:p>
     <w:p>
       <w:pPr>
         <w:rPr>
           <w:rFonts w:ascii="Arial" w:hAnsi="Arial" w:cs="Arial"/>
-          <w:color w:val="FF0000"/>
         </w:rPr>
       </w:pPr>
     </w:p>
@@ -886,29 +883,75 @@
       <w:pPr>
         <w:rPr>
           <w:rFonts w:ascii="Arial" w:hAnsi="Arial" w:cs="Arial"/>
-          <w:color w:val="FF0000"/>
         </w:rPr>
       </w:pPr>
       <w:r>
         <w:rPr>
           <w:rFonts w:ascii="Arial" w:hAnsi="Arial" w:cs="Arial"/>
-          <w:color w:val="FF0000"/>
-        </w:rPr>
-        <w:t>{</w:t>
+        </w:rPr>
+        <w:lastRenderedPageBreak/>
+        <w:t xml:space="preserve">Task </w:t>
       </w:r>
       <w:r>
         <w:rPr>
           <w:rFonts w:ascii="Arial" w:hAnsi="Arial" w:cs="Arial"/>
           <w:color w:val="FF0000"/>
         </w:rPr>
-        <w:t>Link to code repository</w:t>
+        <w:t>8</w:t>
       </w:r>
       <w:r>
         <w:rPr>
           <w:rFonts w:ascii="Arial" w:hAnsi="Arial" w:cs="Arial"/>
           <w:color w:val="FF0000"/>
         </w:rPr>
-        <w:t>}</w:t>
+        <w:t>.1</w:t>
+      </w:r>
+      <w:r>
+        <w:rPr>
+          <w:rFonts w:ascii="Arial" w:hAnsi="Arial" w:cs="Arial"/>
+        </w:rPr>
+        <w:t>:</w:t>
+      </w:r>
+      <w:r>
+        <w:rPr>
+          <w:rFonts w:ascii="Arial" w:hAnsi="Arial" w:cs="Arial"/>
+          <w:color w:val="FF0000"/>
+        </w:rPr>
+        <w:drawing>
+          <wp:inline distT="0" distB="0" distL="0" distR="0" wp14:anchorId="0B32D917" wp14:editId="47B7206F">
+            <wp:extent cx="6120130" cy="1399540"/>
+            <wp:effectExtent l="0" t="0" r="0" b="0"/>
+            <wp:docPr id="4" name="Picture 4" descr="Graphical user interface, application&#10;&#10;Description automatically generated"/>
+            <wp:cNvGraphicFramePr>
+              <a:graphicFrameLocks xmlns:a="http://schemas.openxmlformats.org/drawingml/2006/main" noChangeAspect="1"/>
+            </wp:cNvGraphicFramePr>
+            <a:graphic xmlns:a="http://schemas.openxmlformats.org/drawingml/2006/main">
+              <a:graphicData uri="http://schemas.openxmlformats.org/drawingml/2006/picture">
+                <pic:pic xmlns:pic="http://schemas.openxmlformats.org/drawingml/2006/picture">
+                  <pic:nvPicPr>
+                    <pic:cNvPr id="4" name="Picture 4" descr="Graphical user interface, application&#10;&#10;Description automatically generated"/>
+                    <pic:cNvPicPr/>
+                  </pic:nvPicPr>
+                  <pic:blipFill>
+                    <a:blip r:embed="rId15"/>
+                    <a:stretch>
+                      <a:fillRect/>
+                    </a:stretch>
+                  </pic:blipFill>
+                  <pic:spPr>
+                    <a:xfrm>
+                      <a:off x="0" y="0"/>
+                      <a:ext cx="6120130" cy="1399540"/>
+                    </a:xfrm>
+                    <a:prstGeom prst="rect">
+                      <a:avLst/>
+                    </a:prstGeom>
+                  </pic:spPr>
+                </pic:pic>
+              </a:graphicData>
+            </a:graphic>
+          </wp:inline>
+        </w:drawing>
       </w:r>
     </w:p>
     <w:p>
@@ -931,21 +974,41 @@
           <w:rFonts w:ascii="Arial" w:hAnsi="Arial" w:cs="Arial"/>
           <w:color w:val="FF0000"/>
         </w:rPr>
-        <w:t>{</w:t>
-      </w:r>
-      <w:r>
-        <w:rPr>
-          <w:rFonts w:ascii="Arial" w:hAnsi="Arial" w:cs="Arial"/>
-          <w:color w:val="FF0000"/>
-        </w:rPr>
-        <w:t>References</w:t>
-      </w:r>
-      <w:r>
-        <w:rPr>
-          <w:rFonts w:ascii="Arial" w:hAnsi="Arial" w:cs="Arial"/>
-          <w:color w:val="FF0000"/>
-        </w:rPr>
-        <w:t>}</w:t>
+        <w:drawing>
+          <wp:inline distT="0" distB="0" distL="0" distR="0" wp14:anchorId="1E10F5E2" wp14:editId="0BB592BB">
+            <wp:extent cx="5264421" cy="3054507"/>
+            <wp:effectExtent l="0" t="0" r="0" b="0"/>
+            <wp:docPr id="5" name="Picture 5" descr="Text&#10;&#10;Description automatically generated"/>
+            <wp:cNvGraphicFramePr>
+              <a:graphicFrameLocks xmlns:a="http://schemas.openxmlformats.org/drawingml/2006/main" noChangeAspect="1"/>
+            </wp:cNvGraphicFramePr>
+            <a:graphic xmlns:a="http://schemas.openxmlformats.org/drawingml/2006/main">
+              <a:graphicData uri="http://schemas.openxmlformats.org/drawingml/2006/picture">
+                <pic:pic xmlns:pic="http://schemas.openxmlformats.org/drawingml/2006/picture">
+                  <pic:nvPicPr>
+                    <pic:cNvPr id="5" name="Picture 5" descr="Text&#10;&#10;Description automatically generated"/>
+                    <pic:cNvPicPr/>
+                  </pic:nvPicPr>
+                  <pic:blipFill>
+                    <a:blip r:embed="rId16"/>
+                    <a:stretch>
+                      <a:fillRect/>
+                    </a:stretch>
+                  </pic:blipFill>
+                  <pic:spPr>
+                    <a:xfrm>
+                      <a:off x="0" y="0"/>
+                      <a:ext cx="5264421" cy="3054507"/>
+                    </a:xfrm>
+                    <a:prstGeom prst="rect">
+                      <a:avLst/>
+                    </a:prstGeom>
+                  </pic:spPr>
+                </pic:pic>
+              </a:graphicData>
+            </a:graphic>
+          </wp:inline>
+        </w:drawing>
       </w:r>
     </w:p>
     <w:p>
@@ -955,34 +1018,19 @@
           <w:color w:val="FF0000"/>
         </w:rPr>
       </w:pPr>
-    </w:p>
-    <w:p>
-      <w:pPr>
+      <w:r>
         <w:rPr>
           <w:rFonts w:ascii="Arial" w:hAnsi="Arial" w:cs="Arial"/>
           <w:color w:val="FF0000"/>
         </w:rPr>
-      </w:pPr>
-      <w:r>
-        <w:rPr>
-          <w:rFonts w:ascii="Arial" w:hAnsi="Arial" w:cs="Arial"/>
-          <w:color w:val="FF0000"/>
-        </w:rPr>
-        <w:t>{</w:t>
+        <w:t xml:space="preserve">Git Repository: </w:t>
       </w:r>
       <w:r>
         <w:rPr>
           <w:rFonts w:ascii="Arial" w:hAnsi="Arial" w:cs="Arial"/>
           <w:color w:val="FF0000"/>
         </w:rPr>
-        <w:t>URLs</w:t>
-      </w:r>
-      <w:r>
-        <w:rPr>
-          <w:rFonts w:ascii="Arial" w:hAnsi="Arial" w:cs="Arial"/>
-          <w:color w:val="FF0000"/>
-        </w:rPr>
-        <w:t>}</w:t>
+        <w:t>https://github.com/Ryukawastaken/FIT5032-Internet-Apps-Dev</w:t>
       </w:r>
     </w:p>
     <w:p>
@@ -998,6 +1046,39 @@
           <w:rFonts w:ascii="Arial" w:hAnsi="Arial" w:cs="Arial"/>
         </w:rPr>
       </w:pPr>
+      <w:r>
+        <w:rPr>
+          <w:rFonts w:ascii="Arial" w:hAnsi="Arial" w:cs="Arial"/>
+        </w:rPr>
+        <w:t xml:space="preserve">Task </w:t>
+      </w:r>
+      <w:r>
+        <w:rPr>
+          <w:rFonts w:ascii="Arial" w:hAnsi="Arial" w:cs="Arial"/>
+          <w:color w:val="FF0000"/>
+        </w:rPr>
+        <w:t>8</w:t>
+      </w:r>
+      <w:r>
+        <w:rPr>
+          <w:rFonts w:ascii="Arial" w:hAnsi="Arial" w:cs="Arial"/>
+          <w:color w:val="FF0000"/>
+        </w:rPr>
+        <w:t>.</w:t>
+      </w:r>
+      <w:r>
+        <w:rPr>
+          <w:rFonts w:ascii="Arial" w:hAnsi="Arial" w:cs="Arial"/>
+          <w:color w:val="FF0000"/>
+        </w:rPr>
+        <w:t>2</w:t>
+      </w:r>
+      <w:r>
+        <w:rPr>
+          <w:rFonts w:ascii="Arial" w:hAnsi="Arial" w:cs="Arial"/>
+        </w:rPr>
+        <w:t>:</w:t>
+      </w:r>
     </w:p>
     <w:p>
       <w:pPr>
@@ -1010,13 +1091,38 @@
       <w:pPr>
         <w:rPr>
           <w:rFonts w:ascii="Arial" w:hAnsi="Arial" w:cs="Arial"/>
-        </w:rPr>
-      </w:pPr>
+          <w:color w:val="FF0000"/>
+        </w:rPr>
+      </w:pPr>
+      <w:r>
+        <w:rPr>
+          <w:rFonts w:ascii="Arial" w:hAnsi="Arial" w:cs="Arial"/>
+          <w:color w:val="FF0000"/>
+        </w:rPr>
+        <w:t xml:space="preserve">Advantages of </w:t>
+      </w:r>
+      <w:proofErr w:type="spellStart"/>
+      <w:r>
+        <w:rPr>
+          <w:rFonts w:ascii="Arial" w:hAnsi="Arial" w:cs="Arial"/>
+          <w:color w:val="FF0000"/>
+        </w:rPr>
+        <w:t>Sendgrid</w:t>
+      </w:r>
+      <w:proofErr w:type="spellEnd"/>
+      <w:r>
+        <w:rPr>
+          <w:rFonts w:ascii="Arial" w:hAnsi="Arial" w:cs="Arial"/>
+          <w:color w:val="FF0000"/>
+        </w:rPr>
+        <w:t>:</w:t>
+      </w:r>
     </w:p>
     <w:p>
       <w:pPr>
         <w:rPr>
           <w:rFonts w:ascii="Arial" w:hAnsi="Arial" w:cs="Arial"/>
+          <w:color w:val="FF0000"/>
         </w:rPr>
       </w:pPr>
     </w:p>
@@ -1024,13 +1130,38 @@
       <w:pPr>
         <w:rPr>
           <w:rFonts w:ascii="Arial" w:hAnsi="Arial" w:cs="Arial"/>
-        </w:rPr>
-      </w:pPr>
+          <w:color w:val="FF0000"/>
+        </w:rPr>
+      </w:pPr>
+      <w:r>
+        <w:rPr>
+          <w:rFonts w:ascii="Arial" w:hAnsi="Arial" w:cs="Arial"/>
+          <w:color w:val="FF0000"/>
+        </w:rPr>
+        <w:t xml:space="preserve">Disadvantages of </w:t>
+      </w:r>
+      <w:proofErr w:type="spellStart"/>
+      <w:r>
+        <w:rPr>
+          <w:rFonts w:ascii="Arial" w:hAnsi="Arial" w:cs="Arial"/>
+          <w:color w:val="FF0000"/>
+        </w:rPr>
+        <w:t>Sendgrid</w:t>
+      </w:r>
+      <w:proofErr w:type="spellEnd"/>
+      <w:r>
+        <w:rPr>
+          <w:rFonts w:ascii="Arial" w:hAnsi="Arial" w:cs="Arial"/>
+          <w:color w:val="FF0000"/>
+        </w:rPr>
+        <w:t>:</w:t>
+      </w:r>
     </w:p>
     <w:p>
       <w:pPr>
         <w:rPr>
           <w:rFonts w:ascii="Arial" w:hAnsi="Arial" w:cs="Arial"/>
+          <w:color w:val="FF0000"/>
         </w:rPr>
       </w:pPr>
     </w:p>
@@ -1057,6 +1188,48 @@
     </w:p>
     <w:p>
       <w:pPr>
+        <w:rPr>
+          <w:rFonts w:ascii="Arial" w:hAnsi="Arial" w:cs="Arial"/>
+        </w:rPr>
+      </w:pPr>
+    </w:p>
+    <w:p>
+      <w:pPr>
+        <w:rPr>
+          <w:rFonts w:ascii="Arial" w:hAnsi="Arial" w:cs="Arial"/>
+        </w:rPr>
+      </w:pPr>
+    </w:p>
+    <w:p>
+      <w:pPr>
+        <w:rPr>
+          <w:rFonts w:ascii="Arial" w:hAnsi="Arial" w:cs="Arial"/>
+        </w:rPr>
+      </w:pPr>
+    </w:p>
+    <w:p>
+      <w:pPr>
+        <w:rPr>
+          <w:rFonts w:ascii="Arial" w:hAnsi="Arial" w:cs="Arial"/>
+        </w:rPr>
+      </w:pPr>
+    </w:p>
+    <w:p>
+      <w:pPr>
+        <w:rPr>
+          <w:rFonts w:ascii="Arial" w:hAnsi="Arial" w:cs="Arial"/>
+        </w:rPr>
+      </w:pPr>
+    </w:p>
+    <w:p>
+      <w:pPr>
+        <w:rPr>
+          <w:rFonts w:ascii="Arial" w:hAnsi="Arial" w:cs="Arial"/>
+        </w:rPr>
+      </w:pPr>
+    </w:p>
+    <w:p>
+      <w:pPr>
         <w:jc w:val="center"/>
         <w:rPr>
           <w:rFonts w:ascii="Arial" w:hAnsi="Arial" w:cs="Arial"/>
@@ -1065,10 +1238,10 @@
       </w:pPr>
     </w:p>
     <w:sectPr>
-      <w:headerReference w:type="default" r:id="rId11"/>
-      <w:footerReference w:type="even" r:id="rId12"/>
-      <w:footerReference w:type="default" r:id="rId13"/>
-      <w:footerReference w:type="first" r:id="rId14"/>
+      <w:headerReference w:type="default" r:id="rId17"/>
+      <w:footerReference w:type="even" r:id="rId18"/>
+      <w:footerReference w:type="default" r:id="rId19"/>
+      <w:footerReference w:type="first" r:id="rId20"/>
       <w:pgSz w:w="11906" w:h="16838"/>
       <w:pgMar w:top="567" w:right="1134" w:bottom="567" w:left="1134" w:header="709" w:footer="352" w:gutter="0"/>
       <w:pgNumType w:chapStyle="1"/>
@@ -2862,6 +3035,118 @@
     </w:lvl>
   </w:abstractNum>
   <w:abstractNum w:abstractNumId="14" w15:restartNumberingAfterBreak="0">
+    <w:nsid w:val="4D951F83"/>
+    <w:multiLevelType w:val="hybridMultilevel"/>
+    <w:tmpl w:val="17AA29D2"/>
+    <w:lvl w:ilvl="0" w:tplc="7910E022">
+      <w:numFmt w:val="bullet"/>
+      <w:lvlText w:val="-"/>
+      <w:lvlJc w:val="left"/>
+      <w:pPr>
+        <w:ind w:left="720" w:hanging="360"/>
+      </w:pPr>
+      <w:rPr>
+        <w:rFonts w:ascii="Arial" w:eastAsia="Times New Roman" w:hAnsi="Arial" w:cs="Arial" w:hint="default"/>
+      </w:rPr>
+    </w:lvl>
+    <w:lvl w:ilvl="1" w:tplc="0C090003" w:tentative="1">
+      <w:start w:val="1"/>
+      <w:numFmt w:val="bullet"/>
+      <w:lvlText w:val="o"/>
+      <w:lvlJc w:val="left"/>
+      <w:pPr>
+        <w:ind w:left="1440" w:hanging="360"/>
+      </w:pPr>
+      <w:rPr>
+        <w:rFonts w:ascii="Courier New" w:hAnsi="Courier New" w:cs="Courier New" w:hint="default"/>
+      </w:rPr>
+    </w:lvl>
+    <w:lvl w:ilvl="2" w:tplc="0C090005" w:tentative="1">
+      <w:start w:val="1"/>
+      <w:numFmt w:val="bullet"/>
+      <w:lvlText w:val=""/>
+      <w:lvlJc w:val="left"/>
+      <w:pPr>
+        <w:ind w:left="2160" w:hanging="360"/>
+      </w:pPr>
+      <w:rPr>
+        <w:rFonts w:ascii="Wingdings" w:hAnsi="Wingdings" w:hint="default"/>
+      </w:rPr>
+    </w:lvl>
+    <w:lvl w:ilvl="3" w:tplc="0C090001" w:tentative="1">
+      <w:start w:val="1"/>
+      <w:numFmt w:val="bullet"/>
+      <w:lvlText w:val=""/>
+      <w:lvlJc w:val="left"/>
+      <w:pPr>
+        <w:ind w:left="2880" w:hanging="360"/>
+      </w:pPr>
+      <w:rPr>
+        <w:rFonts w:ascii="Symbol" w:hAnsi="Symbol" w:hint="default"/>
+      </w:rPr>
+    </w:lvl>
+    <w:lvl w:ilvl="4" w:tplc="0C090003" w:tentative="1">
+      <w:start w:val="1"/>
+      <w:numFmt w:val="bullet"/>
+      <w:lvlText w:val="o"/>
+      <w:lvlJc w:val="left"/>
+      <w:pPr>
+        <w:ind w:left="3600" w:hanging="360"/>
+      </w:pPr>
+      <w:rPr>
+        <w:rFonts w:ascii="Courier New" w:hAnsi="Courier New" w:cs="Courier New" w:hint="default"/>
+      </w:rPr>
+    </w:lvl>
+    <w:lvl w:ilvl="5" w:tplc="0C090005" w:tentative="1">
+      <w:start w:val="1"/>
+      <w:numFmt w:val="bullet"/>
+      <w:lvlText w:val=""/>
+      <w:lvlJc w:val="left"/>
+      <w:pPr>
+        <w:ind w:left="4320" w:hanging="360"/>
+      </w:pPr>
+      <w:rPr>
+        <w:rFonts w:ascii="Wingdings" w:hAnsi="Wingdings" w:hint="default"/>
+      </w:rPr>
+    </w:lvl>
+    <w:lvl w:ilvl="6" w:tplc="0C090001" w:tentative="1">
+      <w:start w:val="1"/>
+      <w:numFmt w:val="bullet"/>
+      <w:lvlText w:val=""/>
+      <w:lvlJc w:val="left"/>
+      <w:pPr>
+        <w:ind w:left="5040" w:hanging="360"/>
+      </w:pPr>
+      <w:rPr>
+        <w:rFonts w:ascii="Symbol" w:hAnsi="Symbol" w:hint="default"/>
+      </w:rPr>
+    </w:lvl>
+    <w:lvl w:ilvl="7" w:tplc="0C090003" w:tentative="1">
+      <w:start w:val="1"/>
+      <w:numFmt w:val="bullet"/>
+      <w:lvlText w:val="o"/>
+      <w:lvlJc w:val="left"/>
+      <w:pPr>
+        <w:ind w:left="5760" w:hanging="360"/>
+      </w:pPr>
+      <w:rPr>
+        <w:rFonts w:ascii="Courier New" w:hAnsi="Courier New" w:cs="Courier New" w:hint="default"/>
+      </w:rPr>
+    </w:lvl>
+    <w:lvl w:ilvl="8" w:tplc="0C090005" w:tentative="1">
+      <w:start w:val="1"/>
+      <w:numFmt w:val="bullet"/>
+      <w:lvlText w:val=""/>
+      <w:lvlJc w:val="left"/>
+      <w:pPr>
+        <w:ind w:left="6480" w:hanging="360"/>
+      </w:pPr>
+      <w:rPr>
+        <w:rFonts w:ascii="Wingdings" w:hAnsi="Wingdings" w:hint="default"/>
+      </w:rPr>
+    </w:lvl>
+  </w:abstractNum>
+  <w:abstractNum w:abstractNumId="15" w15:restartNumberingAfterBreak="0">
     <w:nsid w:val="518517C5"/>
     <w:multiLevelType w:val="hybridMultilevel"/>
     <w:tmpl w:val="280EF626"/>
@@ -2947,7 +3232,7 @@
       </w:pPr>
     </w:lvl>
   </w:abstractNum>
-  <w:abstractNum w:abstractNumId="15" w15:restartNumberingAfterBreak="0">
+  <w:abstractNum w:abstractNumId="16" w15:restartNumberingAfterBreak="0">
     <w:nsid w:val="536C2CEA"/>
     <w:multiLevelType w:val="hybridMultilevel"/>
     <w:tmpl w:val="4D9CF0E4"/>
@@ -3059,7 +3344,7 @@
       </w:rPr>
     </w:lvl>
   </w:abstractNum>
-  <w:abstractNum w:abstractNumId="16" w15:restartNumberingAfterBreak="0">
+  <w:abstractNum w:abstractNumId="17" w15:restartNumberingAfterBreak="0">
     <w:nsid w:val="559F0430"/>
     <w:multiLevelType w:val="hybridMultilevel"/>
     <w:tmpl w:val="CDF010C0"/>
@@ -3173,7 +3458,7 @@
       </w:rPr>
     </w:lvl>
   </w:abstractNum>
-  <w:abstractNum w:abstractNumId="17" w15:restartNumberingAfterBreak="0">
+  <w:abstractNum w:abstractNumId="18" w15:restartNumberingAfterBreak="0">
     <w:nsid w:val="57370E39"/>
     <w:multiLevelType w:val="multilevel"/>
     <w:tmpl w:val="AA34F6B0"/>
@@ -3286,7 +3571,7 @@
       </w:rPr>
     </w:lvl>
   </w:abstractNum>
-  <w:abstractNum w:abstractNumId="18" w15:restartNumberingAfterBreak="0">
+  <w:abstractNum w:abstractNumId="19" w15:restartNumberingAfterBreak="0">
     <w:nsid w:val="5B9B16A9"/>
     <w:multiLevelType w:val="hybridMultilevel"/>
     <w:tmpl w:val="1ECCBC0E"/>
@@ -3373,7 +3658,7 @@
       </w:pPr>
     </w:lvl>
   </w:abstractNum>
-  <w:abstractNum w:abstractNumId="19" w15:restartNumberingAfterBreak="0">
+  <w:abstractNum w:abstractNumId="20" w15:restartNumberingAfterBreak="0">
     <w:nsid w:val="60CD602E"/>
     <w:multiLevelType w:val="hybridMultilevel"/>
     <w:tmpl w:val="FA461BA4"/>
@@ -3485,7 +3770,7 @@
       </w:rPr>
     </w:lvl>
   </w:abstractNum>
-  <w:abstractNum w:abstractNumId="20" w15:restartNumberingAfterBreak="0">
+  <w:abstractNum w:abstractNumId="21" w15:restartNumberingAfterBreak="0">
     <w:nsid w:val="616F27A1"/>
     <w:multiLevelType w:val="hybridMultilevel"/>
     <w:tmpl w:val="F1887BBC"/>
@@ -3571,7 +3856,7 @@
       </w:pPr>
     </w:lvl>
   </w:abstractNum>
-  <w:abstractNum w:abstractNumId="21" w15:restartNumberingAfterBreak="0">
+  <w:abstractNum w:abstractNumId="22" w15:restartNumberingAfterBreak="0">
     <w:nsid w:val="62064A9A"/>
     <w:multiLevelType w:val="hybridMultilevel"/>
     <w:tmpl w:val="8AE2A7F8"/>
@@ -3684,7 +3969,7 @@
       </w:rPr>
     </w:lvl>
   </w:abstractNum>
-  <w:abstractNum w:abstractNumId="22" w15:restartNumberingAfterBreak="0">
+  <w:abstractNum w:abstractNumId="23" w15:restartNumberingAfterBreak="0">
     <w:nsid w:val="658A2F44"/>
     <w:multiLevelType w:val="multilevel"/>
     <w:tmpl w:val="6AC6B94A"/>
@@ -3809,7 +4094,7 @@
       </w:rPr>
     </w:lvl>
   </w:abstractNum>
-  <w:abstractNum w:abstractNumId="23" w15:restartNumberingAfterBreak="0">
+  <w:abstractNum w:abstractNumId="24" w15:restartNumberingAfterBreak="0">
     <w:nsid w:val="6CA41C86"/>
     <w:multiLevelType w:val="hybridMultilevel"/>
     <w:tmpl w:val="D1821C10"/>
@@ -3922,7 +4207,7 @@
       </w:rPr>
     </w:lvl>
   </w:abstractNum>
-  <w:abstractNum w:abstractNumId="24" w15:restartNumberingAfterBreak="0">
+  <w:abstractNum w:abstractNumId="25" w15:restartNumberingAfterBreak="0">
     <w:nsid w:val="72E1625F"/>
     <w:multiLevelType w:val="hybridMultilevel"/>
     <w:tmpl w:val="8280D958"/>
@@ -4034,7 +4319,7 @@
       </w:rPr>
     </w:lvl>
   </w:abstractNum>
-  <w:abstractNum w:abstractNumId="25" w15:restartNumberingAfterBreak="0">
+  <w:abstractNum w:abstractNumId="26" w15:restartNumberingAfterBreak="0">
     <w:nsid w:val="7B9D1362"/>
     <w:multiLevelType w:val="hybridMultilevel"/>
     <w:tmpl w:val="78386FD4"/>
@@ -4147,7 +4432,7 @@
       </w:rPr>
     </w:lvl>
   </w:abstractNum>
-  <w:abstractNum w:abstractNumId="26" w15:restartNumberingAfterBreak="0">
+  <w:abstractNum w:abstractNumId="27" w15:restartNumberingAfterBreak="0">
     <w:nsid w:val="7C79735A"/>
     <w:multiLevelType w:val="hybridMultilevel"/>
     <w:tmpl w:val="77009FA0"/>
@@ -4269,34 +4554,34 @@
     <w:abstractNumId w:val="12"/>
   </w:num>
   <w:num w:numId="4" w16cid:durableId="13458085">
-    <w:abstractNumId w:val="22"/>
+    <w:abstractNumId w:val="23"/>
   </w:num>
   <w:num w:numId="5" w16cid:durableId="685058699">
-    <w:abstractNumId w:val="22"/>
+    <w:abstractNumId w:val="23"/>
   </w:num>
   <w:num w:numId="6" w16cid:durableId="1676302316">
-    <w:abstractNumId w:val="22"/>
+    <w:abstractNumId w:val="23"/>
   </w:num>
   <w:num w:numId="7" w16cid:durableId="752894046">
-    <w:abstractNumId w:val="22"/>
+    <w:abstractNumId w:val="23"/>
   </w:num>
   <w:num w:numId="8" w16cid:durableId="440998882">
-    <w:abstractNumId w:val="22"/>
+    <w:abstractNumId w:val="23"/>
   </w:num>
   <w:num w:numId="9" w16cid:durableId="123500225">
-    <w:abstractNumId w:val="22"/>
+    <w:abstractNumId w:val="23"/>
   </w:num>
   <w:num w:numId="10" w16cid:durableId="1093938846">
-    <w:abstractNumId w:val="16"/>
+    <w:abstractNumId w:val="17"/>
   </w:num>
   <w:num w:numId="11" w16cid:durableId="190728121">
     <w:abstractNumId w:val="5"/>
   </w:num>
   <w:num w:numId="12" w16cid:durableId="192690204">
-    <w:abstractNumId w:val="14"/>
+    <w:abstractNumId w:val="15"/>
   </w:num>
   <w:num w:numId="13" w16cid:durableId="334650425">
-    <w:abstractNumId w:val="18"/>
+    <w:abstractNumId w:val="19"/>
   </w:num>
   <w:num w:numId="14" w16cid:durableId="1434669492">
     <w:abstractNumId w:val="7"/>
@@ -4320,19 +4605,19 @@
     <w:abstractNumId w:val="0"/>
   </w:num>
   <w:num w:numId="20" w16cid:durableId="426001017">
-    <w:abstractNumId w:val="26"/>
+    <w:abstractNumId w:val="27"/>
   </w:num>
   <w:num w:numId="21" w16cid:durableId="2063476192">
     <w:abstractNumId w:val="3"/>
   </w:num>
   <w:num w:numId="22" w16cid:durableId="2120948398">
-    <w:abstractNumId w:val="19"/>
+    <w:abstractNumId w:val="20"/>
   </w:num>
   <w:num w:numId="23" w16cid:durableId="494297182">
-    <w:abstractNumId w:val="24"/>
+    <w:abstractNumId w:val="25"/>
   </w:num>
   <w:num w:numId="24" w16cid:durableId="799762700">
-    <w:abstractNumId w:val="15"/>
+    <w:abstractNumId w:val="16"/>
   </w:num>
   <w:num w:numId="25" w16cid:durableId="1440759944">
     <w:abstractNumId w:val="13"/>
@@ -4347,25 +4632,28 @@
     <w:abstractNumId w:val="1"/>
   </w:num>
   <w:num w:numId="29" w16cid:durableId="1776513599">
-    <w:abstractNumId w:val="23"/>
+    <w:abstractNumId w:val="24"/>
   </w:num>
   <w:num w:numId="30" w16cid:durableId="374812080">
-    <w:abstractNumId w:val="25"/>
+    <w:abstractNumId w:val="26"/>
   </w:num>
   <w:num w:numId="31" w16cid:durableId="1169491077">
-    <w:abstractNumId w:val="17"/>
+    <w:abstractNumId w:val="18"/>
   </w:num>
   <w:num w:numId="32" w16cid:durableId="1923442443">
     <w:abstractNumId w:val="6"/>
   </w:num>
   <w:num w:numId="33" w16cid:durableId="74668255">
-    <w:abstractNumId w:val="21"/>
+    <w:abstractNumId w:val="22"/>
   </w:num>
   <w:num w:numId="34" w16cid:durableId="327903750">
     <w:abstractNumId w:val="4"/>
   </w:num>
   <w:num w:numId="35" w16cid:durableId="1972207115">
-    <w:abstractNumId w:val="20"/>
+    <w:abstractNumId w:val="21"/>
+  </w:num>
+  <w:num w:numId="36" w16cid:durableId="1787965464">
+    <w:abstractNumId w:val="14"/>
   </w:num>
 </w:numbering>
 </file>

</xml_diff>

<commit_message>
Finished Studio 7-8 Document
</commit_message>
<xml_diff>
--- a/Documents/Studio 7-8.docx
+++ b/Documents/Studio 7-8.docx
@@ -249,61 +249,35 @@
     </w:p>
     <w:p>
       <w:pPr>
-        <w:rPr>
-          <w:rFonts w:ascii="Arial" w:hAnsi="Arial" w:cs="Arial"/>
-        </w:rPr>
-      </w:pPr>
-      <w:r>
-        <w:rPr>
-          <w:rFonts w:ascii="Arial" w:hAnsi="Arial" w:cs="Arial"/>
-        </w:rPr>
+        <w:pStyle w:val="Heading11"/>
+      </w:pPr>
+      <w:r>
         <w:t xml:space="preserve">Task </w:t>
       </w:r>
       <w:r>
         <w:rPr>
-          <w:rFonts w:ascii="Arial" w:hAnsi="Arial" w:cs="Arial"/>
           <w:color w:val="FF0000"/>
         </w:rPr>
         <w:t>7</w:t>
       </w:r>
       <w:r>
         <w:rPr>
-          <w:rFonts w:ascii="Arial" w:hAnsi="Arial" w:cs="Arial"/>
           <w:color w:val="FF0000"/>
         </w:rPr>
         <w:t>.</w:t>
       </w:r>
       <w:r>
         <w:rPr>
-          <w:rFonts w:ascii="Arial" w:hAnsi="Arial" w:cs="Arial"/>
           <w:color w:val="FF0000"/>
         </w:rPr>
         <w:t>1</w:t>
-      </w:r>
-      <w:r>
-        <w:rPr>
-          <w:rFonts w:ascii="Arial" w:hAnsi="Arial" w:cs="Arial"/>
-        </w:rPr>
-        <w:t>:</w:t>
       </w:r>
     </w:p>
     <w:p>
       <w:pPr>
-        <w:rPr>
-          <w:rFonts w:ascii="Arial" w:hAnsi="Arial" w:cs="Arial"/>
-        </w:rPr>
-      </w:pPr>
-    </w:p>
-    <w:p>
-      <w:pPr>
-        <w:rPr>
-          <w:rFonts w:ascii="Arial" w:hAnsi="Arial" w:cs="Arial"/>
-        </w:rPr>
-      </w:pPr>
-      <w:r>
-        <w:rPr>
-          <w:rFonts w:ascii="Arial" w:hAnsi="Arial" w:cs="Arial"/>
-        </w:rPr>
+        <w:pStyle w:val="Heading21"/>
+      </w:pPr>
+      <w:r>
         <w:t>Group Members</w:t>
       </w:r>
     </w:p>
@@ -585,110 +559,118 @@
     </w:p>
     <w:p>
       <w:pPr>
-        <w:rPr>
-          <w:rFonts w:ascii="Arial" w:hAnsi="Arial" w:cs="Arial"/>
-          <w:color w:val="FF0000"/>
-        </w:rPr>
-      </w:pPr>
-      <w:proofErr w:type="spellStart"/>
-      <w:r>
-        <w:rPr>
-          <w:rFonts w:ascii="Arial" w:hAnsi="Arial" w:cs="Arial"/>
-          <w:color w:val="FF0000"/>
-        </w:rPr>
+        <w:pStyle w:val="Heading21"/>
+      </w:pPr>
+      <w:r>
         <w:t xml:space="preserve">Self </w:t>
       </w:r>
       <w:r>
-        <w:rPr>
-          <w:rFonts w:ascii="Arial" w:hAnsi="Arial" w:cs="Arial"/>
-          <w:color w:val="FF0000"/>
-        </w:rPr>
         <w:t>Reflection</w:t>
-      </w:r>
-      <w:proofErr w:type="spellEnd"/>
-      <w:r>
-        <w:rPr>
-          <w:rFonts w:ascii="Arial" w:hAnsi="Arial" w:cs="Arial"/>
-          <w:color w:val="FF0000"/>
-        </w:rPr>
-        <w:t>:</w:t>
       </w:r>
     </w:p>
     <w:p>
       <w:pPr>
-        <w:rPr>
-          <w:rFonts w:ascii="Arial" w:hAnsi="Arial" w:cs="Arial"/>
-          <w:color w:val="FF0000"/>
-        </w:rPr>
-      </w:pPr>
+        <w:pStyle w:val="Bodycopy"/>
+        <w:rPr>
+          <w:sz w:val="24"/>
+          <w:szCs w:val="24"/>
+        </w:rPr>
+      </w:pPr>
+      <w:r>
+        <w:rPr>
+          <w:sz w:val="24"/>
+          <w:szCs w:val="24"/>
+        </w:rPr>
+        <w:t xml:space="preserve">The presentation could have been improved in </w:t>
+      </w:r>
+      <w:proofErr w:type="gramStart"/>
+      <w:r>
+        <w:rPr>
+          <w:sz w:val="24"/>
+          <w:szCs w:val="24"/>
+        </w:rPr>
+        <w:t>many different ways</w:t>
+      </w:r>
+      <w:proofErr w:type="gramEnd"/>
+      <w:r>
+        <w:rPr>
+          <w:sz w:val="24"/>
+          <w:szCs w:val="24"/>
+        </w:rPr>
+        <w:t>. Firstly, some additional length about the history of SHA-1 and MD5 would have served well to understand why it came into popular use, and why it was preferred over other hash encryption methods.</w:t>
+      </w:r>
     </w:p>
     <w:p>
       <w:pPr>
-        <w:rPr>
-          <w:rFonts w:ascii="Arial" w:hAnsi="Arial" w:cs="Arial"/>
+        <w:pStyle w:val="Bodycopy"/>
+        <w:rPr>
+          <w:sz w:val="24"/>
+          <w:szCs w:val="24"/>
         </w:rPr>
       </w:pPr>
     </w:p>
     <w:p>
       <w:pPr>
-        <w:rPr>
-          <w:rFonts w:ascii="Arial" w:hAnsi="Arial" w:cs="Arial"/>
-        </w:rPr>
-      </w:pPr>
-      <w:r>
-        <w:rPr>
-          <w:rFonts w:ascii="Arial" w:hAnsi="Arial" w:cs="Arial"/>
-        </w:rPr>
-        <w:t xml:space="preserve">Task </w:t>
-      </w:r>
-      <w:r>
-        <w:rPr>
-          <w:rFonts w:ascii="Arial" w:hAnsi="Arial" w:cs="Arial"/>
-          <w:color w:val="FF0000"/>
-        </w:rPr>
-        <w:t>{</w:t>
-      </w:r>
-      <w:r>
-        <w:rPr>
-          <w:rFonts w:ascii="Arial" w:hAnsi="Arial" w:cs="Arial"/>
-          <w:color w:val="FF0000"/>
-        </w:rPr>
-        <w:t>7</w:t>
-      </w:r>
-      <w:r>
-        <w:rPr>
-          <w:rFonts w:ascii="Arial" w:hAnsi="Arial" w:cs="Arial"/>
-          <w:color w:val="FF0000"/>
-        </w:rPr>
-        <w:t>.</w:t>
-      </w:r>
-      <w:r>
-        <w:rPr>
-          <w:rFonts w:ascii="Arial" w:hAnsi="Arial" w:cs="Arial"/>
-          <w:color w:val="FF0000"/>
-        </w:rPr>
-        <w:t>2</w:t>
-      </w:r>
-      <w:r>
-        <w:rPr>
-          <w:rFonts w:ascii="Arial" w:hAnsi="Arial" w:cs="Arial"/>
-          <w:color w:val="FF0000"/>
-        </w:rPr>
-        <w:t>}</w:t>
-      </w:r>
-      <w:r>
-        <w:rPr>
-          <w:rFonts w:ascii="Arial" w:hAnsi="Arial" w:cs="Arial"/>
-        </w:rPr>
-        <w:t>:</w:t>
+        <w:pStyle w:val="Bodycopy"/>
+        <w:rPr>
+          <w:sz w:val="24"/>
+          <w:szCs w:val="24"/>
+        </w:rPr>
+      </w:pPr>
+      <w:r>
+        <w:rPr>
+          <w:sz w:val="24"/>
+          <w:szCs w:val="24"/>
+        </w:rPr>
+        <w:t xml:space="preserve">Another </w:t>
+      </w:r>
+      <w:r>
+        <w:rPr>
+          <w:sz w:val="24"/>
+          <w:szCs w:val="24"/>
+        </w:rPr>
+        <w:t xml:space="preserve">area for improvement would be to go into detail about the methods of how MD5 and SHA-1 are hacked and made redundant, such as explaining how exactly a length </w:t>
+      </w:r>
+      <w:r>
+        <w:rPr>
+          <w:sz w:val="24"/>
+          <w:szCs w:val="24"/>
+        </w:rPr>
+        <w:lastRenderedPageBreak/>
+        <w:t xml:space="preserve">extension attack works and how an insufficient key length </w:t>
+      </w:r>
+      <w:proofErr w:type="gramStart"/>
+      <w:r>
+        <w:rPr>
+          <w:sz w:val="24"/>
+          <w:szCs w:val="24"/>
+        </w:rPr>
+        <w:t>actually matters</w:t>
+      </w:r>
+      <w:proofErr w:type="gramEnd"/>
+      <w:r>
+        <w:rPr>
+          <w:sz w:val="24"/>
+          <w:szCs w:val="24"/>
+        </w:rPr>
+        <w:t xml:space="preserve"> when it comes to decryption.</w:t>
       </w:r>
     </w:p>
     <w:p>
       <w:pPr>
-        <w:rPr>
-          <w:rFonts w:ascii="Arial" w:hAnsi="Arial" w:cs="Arial"/>
-        </w:rPr>
-      </w:pPr>
+        <w:pStyle w:val="Bodycopy"/>
+        <w:rPr>
+          <w:sz w:val="24"/>
+          <w:szCs w:val="24"/>
+        </w:rPr>
+      </w:pPr>
+      <w:r>
+        <w:rPr>
+          <w:sz w:val="24"/>
+          <w:szCs w:val="24"/>
+        </w:rPr>
+        <w:t>The last area for improvement I have identified is including more alternatives for SHA-1 and MD5, including explaining exactly how each of the alternatives are better than SHA-1 and MD5.</w:t>
+      </w:r>
     </w:p>
     <w:p>
       <w:pPr>
@@ -696,12 +678,52 @@
           <w:rFonts w:ascii="Arial" w:hAnsi="Arial" w:cs="Arial"/>
         </w:rPr>
       </w:pPr>
+    </w:p>
+    <w:p>
+      <w:pPr>
+        <w:pStyle w:val="Heading11"/>
+      </w:pPr>
+      <w:r>
+        <w:t xml:space="preserve">Task </w:t>
+      </w:r>
+      <w:r>
+        <w:rPr>
+          <w:color w:val="FF0000"/>
+        </w:rPr>
+        <w:t>7</w:t>
+      </w:r>
+      <w:r>
+        <w:rPr>
+          <w:color w:val="FF0000"/>
+        </w:rPr>
+        <w:t>.</w:t>
+      </w:r>
+      <w:r>
+        <w:rPr>
+          <w:color w:val="FF0000"/>
+        </w:rPr>
+        <w:t>2</w:t>
+      </w:r>
+    </w:p>
+    <w:p>
+      <w:pPr>
+        <w:pStyle w:val="Heading21"/>
+      </w:pPr>
+      <w:r>
+        <w:t>Screenshots</w:t>
+      </w:r>
+    </w:p>
+    <w:p>
+      <w:pPr>
+        <w:rPr>
+          <w:rFonts w:ascii="Arial" w:hAnsi="Arial" w:cs="Arial"/>
+        </w:rPr>
+      </w:pPr>
       <w:r>
         <w:rPr>
           <w:rFonts w:ascii="Arial" w:hAnsi="Arial" w:cs="Arial"/>
           <w:noProof/>
         </w:rPr>
-        <w:lastRenderedPageBreak/>
         <w:drawing>
           <wp:inline distT="0" distB="0" distL="0" distR="0" wp14:anchorId="55E115D9" wp14:editId="4A4A5AE2">
             <wp:extent cx="6120130" cy="4010025"/>
@@ -798,6 +820,7 @@
           <w:rFonts w:ascii="Arial" w:hAnsi="Arial" w:cs="Arial"/>
           <w:noProof/>
         </w:rPr>
+        <w:lastRenderedPageBreak/>
         <w:drawing>
           <wp:inline distT="0" distB="0" distL="0" distR="0" wp14:anchorId="0052DFB8" wp14:editId="346F308E">
             <wp:extent cx="6120130" cy="1493520"/>
@@ -844,30 +867,24 @@
     </w:p>
     <w:p>
       <w:pPr>
-        <w:rPr>
-          <w:rFonts w:ascii="Arial" w:hAnsi="Arial" w:cs="Arial"/>
-          <w:color w:val="FF0000"/>
-        </w:rPr>
-      </w:pPr>
-      <w:r>
-        <w:rPr>
-          <w:rFonts w:ascii="Arial" w:hAnsi="Arial" w:cs="Arial"/>
-          <w:color w:val="FF0000"/>
-        </w:rPr>
-        <w:t xml:space="preserve">Git Repository: </w:t>
+        <w:pStyle w:val="Heading21"/>
+      </w:pPr>
+      <w:r>
+        <w:t>Git Repository</w:t>
       </w:r>
     </w:p>
     <w:p>
       <w:pPr>
-        <w:rPr>
-          <w:rFonts w:ascii="Arial" w:hAnsi="Arial" w:cs="Arial"/>
-          <w:color w:val="FF0000"/>
-        </w:rPr>
-      </w:pPr>
-      <w:r>
-        <w:rPr>
-          <w:rFonts w:ascii="Arial" w:hAnsi="Arial" w:cs="Arial"/>
-          <w:color w:val="FF0000"/>
+        <w:pStyle w:val="Bodycopy"/>
+        <w:rPr>
+          <w:sz w:val="24"/>
+          <w:szCs w:val="24"/>
+        </w:rPr>
+      </w:pPr>
+      <w:r>
+        <w:rPr>
+          <w:sz w:val="24"/>
+          <w:szCs w:val="24"/>
         </w:rPr>
         <w:t>https://github.com/Ryukawastaken/FIT5032-Internet-Apps-Dev</w:t>
       </w:r>
@@ -881,41 +898,35 @@
     </w:p>
     <w:p>
       <w:pPr>
-        <w:rPr>
-          <w:rFonts w:ascii="Arial" w:hAnsi="Arial" w:cs="Arial"/>
-        </w:rPr>
-      </w:pPr>
-      <w:r>
-        <w:rPr>
-          <w:rFonts w:ascii="Arial" w:hAnsi="Arial" w:cs="Arial"/>
-        </w:rPr>
-        <w:lastRenderedPageBreak/>
-        <w:t xml:space="preserve">Task </w:t>
-      </w:r>
-      <w:r>
-        <w:rPr>
-          <w:rFonts w:ascii="Arial" w:hAnsi="Arial" w:cs="Arial"/>
-          <w:color w:val="FF0000"/>
-        </w:rPr>
-        <w:t>8</w:t>
-      </w:r>
-      <w:r>
-        <w:rPr>
-          <w:rFonts w:ascii="Arial" w:hAnsi="Arial" w:cs="Arial"/>
-          <w:color w:val="FF0000"/>
-        </w:rPr>
+        <w:pStyle w:val="Heading11"/>
+      </w:pPr>
+      <w:r>
+        <w:t>Task 8</w:t>
+      </w:r>
+      <w:r>
         <w:t>.1</w:t>
       </w:r>
-      <w:r>
-        <w:rPr>
-          <w:rFonts w:ascii="Arial" w:hAnsi="Arial" w:cs="Arial"/>
-        </w:rPr>
-        <w:t>:</w:t>
-      </w:r>
-      <w:r>
-        <w:rPr>
-          <w:rFonts w:ascii="Arial" w:hAnsi="Arial" w:cs="Arial"/>
-          <w:color w:val="FF0000"/>
+    </w:p>
+    <w:p>
+      <w:pPr>
+        <w:pStyle w:val="Heading21"/>
+      </w:pPr>
+      <w:proofErr w:type="spellStart"/>
+      <w:r>
+        <w:t>Sendgrid</w:t>
+      </w:r>
+      <w:proofErr w:type="spellEnd"/>
+      <w:r>
+        <w:t xml:space="preserve"> Email Activity Screenshot</w:t>
+      </w:r>
+    </w:p>
+    <w:p>
+      <w:pPr>
+        <w:pStyle w:val="Bodycopy"/>
+      </w:pPr>
+      <w:r>
+        <w:rPr>
+          <w:noProof/>
         </w:rPr>
         <w:drawing>
           <wp:inline distT="0" distB="0" distL="0" distR="0" wp14:anchorId="0B32D917" wp14:editId="47B7206F">
@@ -956,22 +967,28 @@
     </w:p>
     <w:p>
       <w:pPr>
+        <w:pStyle w:val="Heading21"/>
+      </w:pPr>
+      <w:proofErr w:type="spellStart"/>
+      <w:r>
+        <w:t>EmailSender.cs</w:t>
+      </w:r>
+      <w:proofErr w:type="spellEnd"/>
+      <w:r>
+        <w:t xml:space="preserve"> Screenshot with Key</w:t>
+      </w:r>
+    </w:p>
+    <w:p>
+      <w:pPr>
         <w:rPr>
           <w:rFonts w:ascii="Arial" w:hAnsi="Arial" w:cs="Arial"/>
           <w:color w:val="FF0000"/>
         </w:rPr>
       </w:pPr>
-    </w:p>
-    <w:p>
-      <w:pPr>
+      <w:r>
         <w:rPr>
           <w:rFonts w:ascii="Arial" w:hAnsi="Arial" w:cs="Arial"/>
-          <w:color w:val="FF0000"/>
-        </w:rPr>
-      </w:pPr>
-      <w:r>
-        <w:rPr>
-          <w:rFonts w:ascii="Arial" w:hAnsi="Arial" w:cs="Arial"/>
+          <w:noProof/>
           <w:color w:val="FF0000"/>
         </w:rPr>
         <w:drawing>
@@ -1013,32 +1030,27 @@
     </w:p>
     <w:p>
       <w:pPr>
-        <w:rPr>
-          <w:rFonts w:ascii="Arial" w:hAnsi="Arial" w:cs="Arial"/>
-          <w:color w:val="FF0000"/>
-        </w:rPr>
-      </w:pPr>
-      <w:r>
-        <w:rPr>
-          <w:rFonts w:ascii="Arial" w:hAnsi="Arial" w:cs="Arial"/>
-          <w:color w:val="FF0000"/>
-        </w:rPr>
-        <w:t xml:space="preserve">Git Repository: </w:t>
-      </w:r>
-      <w:r>
-        <w:rPr>
-          <w:rFonts w:ascii="Arial" w:hAnsi="Arial" w:cs="Arial"/>
-          <w:color w:val="FF0000"/>
-        </w:rPr>
-        <w:t>https://github.com/Ryukawastaken/FIT5032-Internet-Apps-Dev</w:t>
+        <w:pStyle w:val="Heading21"/>
+      </w:pPr>
+      <w:r>
+        <w:t>Git Repository</w:t>
       </w:r>
     </w:p>
     <w:p>
       <w:pPr>
-        <w:rPr>
-          <w:rFonts w:ascii="Arial" w:hAnsi="Arial" w:cs="Arial"/>
-        </w:rPr>
-      </w:pPr>
+        <w:pStyle w:val="Bodycopy"/>
+        <w:rPr>
+          <w:sz w:val="24"/>
+          <w:szCs w:val="24"/>
+        </w:rPr>
+      </w:pPr>
+      <w:r>
+        <w:rPr>
+          <w:sz w:val="24"/>
+          <w:szCs w:val="24"/>
+        </w:rPr>
+        <w:t>https://github.com/Ryukawastaken/FIT5032-Internet-Apps-Dev</w:t>
+      </w:r>
     </w:p>
     <w:p>
       <w:pPr>
@@ -1046,124 +1058,226 @@
           <w:rFonts w:ascii="Arial" w:hAnsi="Arial" w:cs="Arial"/>
         </w:rPr>
       </w:pPr>
-      <w:r>
-        <w:rPr>
-          <w:rFonts w:ascii="Arial" w:hAnsi="Arial" w:cs="Arial"/>
-        </w:rPr>
-        <w:t xml:space="preserve">Task </w:t>
-      </w:r>
-      <w:r>
-        <w:rPr>
-          <w:rFonts w:ascii="Arial" w:hAnsi="Arial" w:cs="Arial"/>
-          <w:color w:val="FF0000"/>
-        </w:rPr>
-        <w:t>8</w:t>
-      </w:r>
-      <w:r>
-        <w:rPr>
-          <w:rFonts w:ascii="Arial" w:hAnsi="Arial" w:cs="Arial"/>
-          <w:color w:val="FF0000"/>
-        </w:rPr>
-        <w:t>.</w:t>
-      </w:r>
-      <w:r>
-        <w:rPr>
-          <w:rFonts w:ascii="Arial" w:hAnsi="Arial" w:cs="Arial"/>
-          <w:color w:val="FF0000"/>
-        </w:rPr>
-        <w:t>2</w:t>
-      </w:r>
-      <w:r>
-        <w:rPr>
-          <w:rFonts w:ascii="Arial" w:hAnsi="Arial" w:cs="Arial"/>
-        </w:rPr>
-        <w:t>:</w:t>
-      </w:r>
     </w:p>
     <w:p>
       <w:pPr>
-        <w:rPr>
-          <w:rFonts w:ascii="Arial" w:hAnsi="Arial" w:cs="Arial"/>
-        </w:rPr>
-      </w:pPr>
+        <w:pStyle w:val="Heading11"/>
+      </w:pPr>
+      <w:r>
+        <w:lastRenderedPageBreak/>
+        <w:t xml:space="preserve">Task </w:t>
+      </w:r>
+      <w:r>
+        <w:rPr>
+          <w:color w:val="FF0000"/>
+        </w:rPr>
+        <w:t>8</w:t>
+      </w:r>
+      <w:r>
+        <w:rPr>
+          <w:color w:val="FF0000"/>
+        </w:rPr>
+        <w:t>.</w:t>
+      </w:r>
+      <w:r>
+        <w:rPr>
+          <w:color w:val="FF0000"/>
+        </w:rPr>
+        <w:t>2</w:t>
+      </w:r>
     </w:p>
     <w:p>
       <w:pPr>
-        <w:rPr>
-          <w:rFonts w:ascii="Arial" w:hAnsi="Arial" w:cs="Arial"/>
-          <w:color w:val="FF0000"/>
-        </w:rPr>
-      </w:pPr>
-      <w:r>
-        <w:rPr>
-          <w:rFonts w:ascii="Arial" w:hAnsi="Arial" w:cs="Arial"/>
-          <w:color w:val="FF0000"/>
-        </w:rPr>
+        <w:pStyle w:val="Heading21"/>
+      </w:pPr>
+      <w:r>
         <w:t xml:space="preserve">Advantages of </w:t>
       </w:r>
       <w:proofErr w:type="spellStart"/>
       <w:r>
-        <w:rPr>
-          <w:rFonts w:ascii="Arial" w:hAnsi="Arial" w:cs="Arial"/>
-          <w:color w:val="FF0000"/>
-        </w:rPr>
         <w:t>Sendgrid</w:t>
       </w:r>
       <w:proofErr w:type="spellEnd"/>
-      <w:r>
-        <w:rPr>
-          <w:rFonts w:ascii="Arial" w:hAnsi="Arial" w:cs="Arial"/>
-          <w:color w:val="FF0000"/>
-        </w:rPr>
-        <w:t>:</w:t>
-      </w:r>
     </w:p>
     <w:p>
       <w:pPr>
-        <w:rPr>
-          <w:rFonts w:ascii="Arial" w:hAnsi="Arial" w:cs="Arial"/>
-          <w:color w:val="FF0000"/>
-        </w:rPr>
-      </w:pPr>
+        <w:pStyle w:val="Bodycopy"/>
+        <w:rPr>
+          <w:sz w:val="24"/>
+          <w:szCs w:val="24"/>
+        </w:rPr>
+      </w:pPr>
+      <w:r>
+        <w:rPr>
+          <w:sz w:val="24"/>
+          <w:szCs w:val="24"/>
+        </w:rPr>
+        <w:t>Using an external email</w:t>
+      </w:r>
+      <w:r>
+        <w:rPr>
+          <w:sz w:val="24"/>
+          <w:szCs w:val="24"/>
+        </w:rPr>
+        <w:t xml:space="preserve"> company makes automation very convenient as an external company handles </w:t>
+      </w:r>
+      <w:proofErr w:type="gramStart"/>
+      <w:r>
+        <w:rPr>
+          <w:sz w:val="24"/>
+          <w:szCs w:val="24"/>
+        </w:rPr>
+        <w:t>all of</w:t>
+      </w:r>
+      <w:proofErr w:type="gramEnd"/>
+      <w:r>
+        <w:rPr>
+          <w:sz w:val="24"/>
+          <w:szCs w:val="24"/>
+        </w:rPr>
+        <w:t xml:space="preserve"> your automation for you, with you only having to set it up. You also don’t have to host the web server that sends out the emails either.</w:t>
+      </w:r>
     </w:p>
     <w:p>
       <w:pPr>
-        <w:rPr>
-          <w:rFonts w:ascii="Arial" w:hAnsi="Arial" w:cs="Arial"/>
-          <w:color w:val="FF0000"/>
-        </w:rPr>
-      </w:pPr>
-      <w:r>
-        <w:rPr>
-          <w:rFonts w:ascii="Arial" w:hAnsi="Arial" w:cs="Arial"/>
-          <w:color w:val="FF0000"/>
-        </w:rPr>
-        <w:t xml:space="preserve">Disadvantages of </w:t>
-      </w:r>
-      <w:proofErr w:type="spellStart"/>
-      <w:r>
-        <w:rPr>
-          <w:rFonts w:ascii="Arial" w:hAnsi="Arial" w:cs="Arial"/>
-          <w:color w:val="FF0000"/>
-        </w:rPr>
-        <w:t>Sendgrid</w:t>
-      </w:r>
-      <w:proofErr w:type="spellEnd"/>
-      <w:r>
-        <w:rPr>
-          <w:rFonts w:ascii="Arial" w:hAnsi="Arial" w:cs="Arial"/>
-          <w:color w:val="FF0000"/>
-        </w:rPr>
-        <w:t>:</w:t>
-      </w:r>
+        <w:pStyle w:val="Bodycopy"/>
+        <w:rPr>
+          <w:sz w:val="24"/>
+          <w:szCs w:val="24"/>
+        </w:rPr>
+      </w:pPr>
     </w:p>
     <w:p>
       <w:pPr>
-        <w:rPr>
-          <w:rFonts w:ascii="Arial" w:hAnsi="Arial" w:cs="Arial"/>
-          <w:color w:val="FF0000"/>
-        </w:rPr>
-      </w:pPr>
+        <w:pStyle w:val="Bodycopy"/>
+        <w:rPr>
+          <w:sz w:val="24"/>
+          <w:szCs w:val="24"/>
+        </w:rPr>
+      </w:pPr>
+      <w:r>
+        <w:rPr>
+          <w:sz w:val="24"/>
+          <w:szCs w:val="24"/>
+        </w:rPr>
+        <w:t xml:space="preserve">On top of that, </w:t>
+      </w:r>
+      <w:r>
+        <w:rPr>
+          <w:sz w:val="24"/>
+          <w:szCs w:val="24"/>
+        </w:rPr>
+        <w:t xml:space="preserve">using an external company like </w:t>
+      </w:r>
+      <w:proofErr w:type="spellStart"/>
+      <w:r>
+        <w:rPr>
+          <w:sz w:val="24"/>
+          <w:szCs w:val="24"/>
+        </w:rPr>
+        <w:t>Sendgrid</w:t>
+      </w:r>
+      <w:proofErr w:type="spellEnd"/>
+      <w:r>
+        <w:rPr>
+          <w:sz w:val="24"/>
+          <w:szCs w:val="24"/>
+        </w:rPr>
+        <w:t xml:space="preserve"> allows for the </w:t>
+      </w:r>
+      <w:proofErr w:type="spellStart"/>
+      <w:r>
+        <w:rPr>
+          <w:sz w:val="24"/>
+          <w:szCs w:val="24"/>
+        </w:rPr>
+        <w:t>convience</w:t>
+      </w:r>
+      <w:proofErr w:type="spellEnd"/>
+      <w:r>
+        <w:rPr>
+          <w:sz w:val="24"/>
+          <w:szCs w:val="24"/>
+        </w:rPr>
+        <w:t xml:space="preserve"> of them collating all </w:t>
+      </w:r>
+      <w:proofErr w:type="gramStart"/>
+      <w:r>
+        <w:rPr>
+          <w:sz w:val="24"/>
+          <w:szCs w:val="24"/>
+        </w:rPr>
+        <w:t>you</w:t>
+      </w:r>
+      <w:proofErr w:type="gramEnd"/>
+      <w:r>
+        <w:rPr>
+          <w:sz w:val="24"/>
+          <w:szCs w:val="24"/>
+        </w:rPr>
+        <w:t xml:space="preserve"> metrics and performance data into one place that you can easily check and see how your emails are doing from month to month.</w:t>
+      </w:r>
+    </w:p>
+    <w:p>
+      <w:pPr>
+        <w:pStyle w:val="Heading21"/>
+      </w:pPr>
+      <w:r>
+        <w:t xml:space="preserve">Disadvantages of </w:t>
+      </w:r>
+      <w:proofErr w:type="spellStart"/>
+      <w:r>
+        <w:t>Sendgrid</w:t>
+      </w:r>
+      <w:proofErr w:type="spellEnd"/>
+    </w:p>
+    <w:p>
+      <w:pPr>
+        <w:pStyle w:val="Bodycopy"/>
+        <w:rPr>
+          <w:sz w:val="24"/>
+          <w:szCs w:val="24"/>
+        </w:rPr>
+      </w:pPr>
+      <w:r>
+        <w:rPr>
+          <w:sz w:val="24"/>
+          <w:szCs w:val="24"/>
+        </w:rPr>
+        <w:t xml:space="preserve">Having your emails automated through an external company like SendGrid opens your company up for security breaches. As your customer’s email addresses will be forwarded to SendGrid, they will have access to them, regardless of </w:t>
+      </w:r>
+      <w:proofErr w:type="gramStart"/>
+      <w:r>
+        <w:rPr>
+          <w:sz w:val="24"/>
+          <w:szCs w:val="24"/>
+        </w:rPr>
+        <w:t>whether or not</w:t>
+      </w:r>
+      <w:proofErr w:type="gramEnd"/>
+      <w:r>
+        <w:rPr>
+          <w:sz w:val="24"/>
+          <w:szCs w:val="24"/>
+        </w:rPr>
+        <w:t xml:space="preserve"> they are encrypted.</w:t>
+      </w:r>
+    </w:p>
+    <w:p>
+      <w:pPr>
+        <w:pStyle w:val="Bodycopy"/>
+        <w:rPr>
+          <w:sz w:val="24"/>
+          <w:szCs w:val="24"/>
+        </w:rPr>
+      </w:pPr>
+      <w:r>
+        <w:rPr>
+          <w:sz w:val="24"/>
+          <w:szCs w:val="24"/>
+        </w:rPr>
+        <w:t>Another disadvantage of SendGrid is that SendGrid will have access to pose as the email you have given them, which would allow them to spoof it and send emails on your half without your consent.</w:t>
+      </w:r>
     </w:p>
     <w:p>
       <w:pPr>

</xml_diff>